<commit_message>
Update : Menyelesaikan materi Arrays
</commit_message>
<xml_diff>
--- a/Data_Materi/php.docx
+++ b/Data_Materi/php.docx
@@ -475,6 +475,55 @@
           <w:lang w:val="en-US"/>
         </w:rPr>
       </w:pPr>
+      <w:r>
+        <w:rPr>
+          <w:rFonts w:ascii="Times New Roman" w:hAnsi="Times New Roman" w:cs="Times New Roman"/>
+          <w:sz w:val="24"/>
+          <w:lang w:val="en-US"/>
+        </w:rPr>
+        <w:t>- Start XAMPP dan pembuatan kode PHP sederhana</w:t>
+      </w:r>
+    </w:p>
+    <w:p>
+      <w:pPr>
+        <w:rPr>
+          <w:rFonts w:ascii="Times New Roman" w:hAnsi="Times New Roman" w:cs="Times New Roman"/>
+          <w:sz w:val="24"/>
+          <w:lang w:val="en-US"/>
+        </w:rPr>
+      </w:pPr>
+      <w:r>
+        <w:rPr>
+          <w:rFonts w:ascii="Times New Roman" w:hAnsi="Times New Roman" w:cs="Times New Roman"/>
+          <w:sz w:val="24"/>
+          <w:lang w:val="en-US"/>
+        </w:rPr>
+        <w:t xml:space="preserve">Pada </w:t>
+      </w:r>
+      <w:r>
+        <w:rPr>
+          <w:rFonts w:ascii="Times New Roman" w:hAnsi="Times New Roman" w:cs="Times New Roman"/>
+          <w:sz w:val="24"/>
+          <w:lang w:val="en-US"/>
+        </w:rPr>
+        <w:t>hal ini dapat dilihat di Channel Youtube Web Programming Unpas yang tertera pada referensi &lt;a href=”</w:t>
+      </w:r>
+      <w:r>
+        <w:rPr>
+          <w:rFonts w:ascii="Times New Roman" w:hAnsi="Times New Roman" w:cs="Times New Roman"/>
+          <w:sz w:val="24"/>
+          <w:lang w:val="en-US"/>
+        </w:rPr>
+        <w:t>https://www.youtube.com/watch?v=o8oLQVYlpqw&amp;list=PLFIM0718LjIUqXfmEIBE3-uzERZPh3vp6&amp;index=3</w:t>
+      </w:r>
+      <w:r>
+        <w:rPr>
+          <w:rFonts w:ascii="Times New Roman" w:hAnsi="Times New Roman" w:cs="Times New Roman"/>
+          <w:sz w:val="24"/>
+          <w:lang w:val="en-US"/>
+        </w:rPr>
+        <w:t>”&gt;Persiapan PHP&lt;/a&gt;.</w:t>
+      </w:r>
     </w:p>
     <w:p>
       <w:pPr>
@@ -809,6 +858,7 @@
           <w:sz w:val="24"/>
           <w:lang w:val="en-US"/>
         </w:rPr>
+        <w:lastRenderedPageBreak/>
         <w:t xml:space="preserve">Pembuatan komentar berfungsi untuk membantu programmer memberikan penjelas atau tanda pada kode program tertentu. Komentar tersebut tidak </w:t>
       </w:r>
       <w:proofErr w:type="gramStart"/>
@@ -871,7 +921,6 @@
           <w:sz w:val="24"/>
           <w:lang w:val="en-US"/>
         </w:rPr>
-        <w:lastRenderedPageBreak/>
         <w:t>Segala sesuatu di luar</w:t>
       </w:r>
       <w:r>
@@ -1432,6 +1481,7 @@
                 <w:lang w:val="en-US"/>
               </w:rPr>
             </w:pPr>
+            <w:bookmarkStart w:id="0" w:name="_GoBack" w:colFirst="0" w:colLast="0"/>
             <w:r>
               <w:rPr>
                 <w:rFonts w:ascii="Times New Roman" w:hAnsi="Times New Roman" w:cs="Times New Roman"/>
@@ -1525,6 +1575,7 @@
                 <w:szCs w:val="24"/>
                 <w:lang w:val="en-US"/>
               </w:rPr>
+              <w:lastRenderedPageBreak/>
               <w:t>}</w:t>
             </w:r>
           </w:p>
@@ -1559,6 +1610,7 @@
           </w:p>
         </w:tc>
       </w:tr>
+      <w:bookmarkEnd w:id="0"/>
     </w:tbl>
     <w:p>
       <w:pPr>
@@ -1601,7 +1653,6 @@
           <w:szCs w:val="24"/>
           <w:lang w:val="en-US"/>
         </w:rPr>
-        <w:lastRenderedPageBreak/>
         <w:t xml:space="preserve">Scope Lokal: Variabel lokal adalah variabel yang hanya dapat diakses di dalam </w:t>
       </w:r>
       <w:proofErr w:type="gramStart"/>
@@ -2293,6 +2344,7 @@
           <w:rFonts w:ascii="Segoe UI" w:hAnsi="Segoe UI" w:cs="Segoe UI"/>
           <w:color w:val="374151"/>
         </w:rPr>
+        <w:lastRenderedPageBreak/>
         <w:t xml:space="preserve">Dalam bahasa pemrograman PHP, terdapat dua perintah yang sering digunakan untuk menampilkan output ke browser atau konsol, yaitu </w:t>
       </w:r>
       <w:r>
@@ -2355,7 +2407,6 @@
         <w:rPr>
           <w:rFonts w:ascii="Segoe UI" w:hAnsi="Segoe UI" w:cs="Segoe UI"/>
         </w:rPr>
-        <w:lastRenderedPageBreak/>
         <w:t>1. Echo</w:t>
       </w:r>
     </w:p>
@@ -3285,6 +3336,7 @@
           <w:szCs w:val="24"/>
           <w:lang w:val="en-US"/>
         </w:rPr>
+        <w:lastRenderedPageBreak/>
         <w:t xml:space="preserve">W3schools : </w:t>
       </w:r>
       <w:r>
@@ -3342,7 +3394,6 @@
           <w:color w:val="374151"/>
           <w:shd w:val="clear" w:color="auto" w:fill="F7F7F8"/>
         </w:rPr>
-        <w:lastRenderedPageBreak/>
         <w:t>Dalam bahasa pemrograman PHP, terdapat beberapa tipe data yang dapat digunakan untuk menyimpan nilai atau informasi. Memahami tipe data ini sangat penting untuk mengelola dan memanipulasi data dengan benar. Berikut adalah beberapa tipe data utama dalam PHP:</w:t>
       </w:r>
     </w:p>
@@ -3684,6 +3735,7 @@
           <w:szCs w:val="24"/>
           <w:lang w:val="en-US"/>
         </w:rPr>
+        <w:lastRenderedPageBreak/>
         <w:t>Operator Aritmatika:</w:t>
       </w:r>
     </w:p>
@@ -3752,7 +3804,6 @@
           <w:szCs w:val="24"/>
           <w:lang w:val="en-US"/>
         </w:rPr>
-        <w:lastRenderedPageBreak/>
         <w:t>Operator Pengurangan (-): Digunakan untuk mengurangkan satu nilai dari nilai yang lain.</w:t>
       </w:r>
     </w:p>
@@ -4723,6 +4774,7 @@
           <w:szCs w:val="24"/>
           <w:lang w:val="en-US"/>
         </w:rPr>
+        <w:lastRenderedPageBreak/>
         <w:t>Operator Array:</w:t>
       </w:r>
     </w:p>
@@ -5352,6 +5404,7 @@
           <w:color w:val="374151"/>
           <w:shd w:val="clear" w:color="auto" w:fill="F7F7F8"/>
         </w:rPr>
+        <w:lastRenderedPageBreak/>
         <w:t>Loop merupakan sebuah konstruksi dalam pemrograman yang digunakan untuk mengulang suatu blok kode berulang kali. Di dalam PHP, terdapat beberapa jenis loop yang dapat digunakan, yaitu:</w:t>
       </w:r>
     </w:p>
@@ -5369,7 +5422,6 @@
           <w:color w:val="374151"/>
           <w:shd w:val="clear" w:color="auto" w:fill="F7F7F8"/>
         </w:rPr>
-        <w:lastRenderedPageBreak/>
         <w:t>Loop while: Loop while digunakan untuk mengulang blok kode selama suatu kondisi bernilai benar (true). Contoh penggunaannya sebagai berikut:</w:t>
       </w:r>
     </w:p>
@@ -6260,6 +6312,7 @@
                 <w:szCs w:val="24"/>
                 <w:lang w:val="en-US"/>
               </w:rPr>
+              <w:lastRenderedPageBreak/>
               <w:t>?&gt;</w:t>
             </w:r>
           </w:p>
@@ -6304,7 +6357,6 @@
           <w:szCs w:val="24"/>
           <w:lang w:val="en-US"/>
         </w:rPr>
-        <w:lastRenderedPageBreak/>
         <w:t xml:space="preserve">Pada contoh di atas, variabel </w:t>
       </w:r>
       <w:r>
@@ -6906,7 +6958,16 @@
           <w:color w:val="374151"/>
           <w:shd w:val="clear" w:color="auto" w:fill="F7F7F8"/>
         </w:rPr>
-        <w:t>Function Scope: Variabel yang didefinisikan di dalam function hanya bisa diakses di dalam function tersebut, kecuali jika variabel tersebut dideklarasikan sebagai global. Sebaliknya, variabel yang didefinisikan di luar function dapat diakses di dalam function. Berikut adalah contoh penggunaan variabel scope di PHP:</w:t>
+        <w:t xml:space="preserve">Function Scope: Variabel yang didefinisikan di dalam function hanya bisa diakses di dalam function tersebut, kecuali jika variabel tersebut dideklarasikan sebagai global. Sebaliknya, </w:t>
+      </w:r>
+      <w:r>
+        <w:rPr>
+          <w:rFonts w:ascii="Segoe UI" w:hAnsi="Segoe UI" w:cs="Segoe UI"/>
+          <w:color w:val="374151"/>
+          <w:shd w:val="clear" w:color="auto" w:fill="F7F7F8"/>
+        </w:rPr>
+        <w:lastRenderedPageBreak/>
+        <w:t>variabel yang didefinisikan di luar function dapat diakses di dalam function. Berikut adalah contoh penggunaan variabel scope di PHP:</w:t>
       </w:r>
     </w:p>
     <w:tbl>
@@ -7471,6 +7532,7 @@
                 <w:szCs w:val="24"/>
                 <w:lang w:val="en-US"/>
               </w:rPr>
+              <w:lastRenderedPageBreak/>
               <w:t>$nama_array = array(nilai1, nilai2, nilai3, ...);</w:t>
             </w:r>
           </w:p>
@@ -7502,7 +7564,6 @@
           <w:color w:val="374151"/>
           <w:shd w:val="clear" w:color="auto" w:fill="F7F7F8"/>
         </w:rPr>
-        <w:lastRenderedPageBreak/>
         <w:t>b. Array Asosiatif:</w:t>
       </w:r>
     </w:p>
@@ -8163,6 +8224,7 @@
                 <w:szCs w:val="24"/>
                 <w:lang w:val="en-US"/>
               </w:rPr>
+              <w:lastRenderedPageBreak/>
               <w:t>echo $buah[0]; // Output: apel</w:t>
             </w:r>
           </w:p>
@@ -8352,8 +8414,6 @@
               </w:rPr>
               <w:t>echo $buah[1]; // Output: jeruk</w:t>
             </w:r>
-            <w:bookmarkStart w:id="0" w:name="_GoBack"/>
-            <w:bookmarkEnd w:id="0"/>
           </w:p>
         </w:tc>
       </w:tr>

</xml_diff>